<commit_message>
Added in budget for Teaching Assistant
</commit_message>
<xml_diff>
--- a/Initial_Proposal_Parts/Project_Narrative.docx
+++ b/Initial_Proposal_Parts/Project_Narrative.docx
@@ -167,13 +167,10 @@
     </w:p>
     <w:p/>
     <w:p/>
+    <w:p/>
     <w:p>
-      <w:bookmarkStart w:id="0" w:name="_GoBack"/>
-      <w:bookmarkEnd w:id="0"/>
-    </w:p>
-    <w:p>
-      <w:r>
-        <w:t>Teaching Tool:</w:t>
+      <w:r>
+        <w:t>Teaching Assistant</w:t>
       </w:r>
     </w:p>
     <w:p/>
@@ -358,6 +355,642 @@
       <w:r>
         <w:t>teacher. The student could also use the device as much as they liked and use it as a fun study tool. The teacher could then see how well the class is doing and how much they studied and practiced. We believe this device would be useful to both students and teachers and increase involvement inside and outside of the classroom.</w:t>
       </w:r>
+    </w:p>
+    <w:p/>
+    <w:p/>
+    <w:p/>
+    <w:p>
+      <w:r>
+        <w:t>Budget</w:t>
+      </w:r>
+    </w:p>
+    <w:p/>
+    <w:p>
+      <w:r>
+        <w:t>Smoke Alarm System:</w:t>
+      </w:r>
+    </w:p>
+    <w:tbl>
+      <w:tblPr>
+        <w:tblStyle w:val="TableGrid"/>
+        <w:tblW w:w="0" w:type="auto"/>
+        <w:tblLook w:val="04A0" w:firstRow="1" w:lastRow="0" w:firstColumn="1" w:lastColumn="0" w:noHBand="0" w:noVBand="1"/>
+      </w:tblPr>
+      <w:tblGrid>
+        <w:gridCol w:w="4675"/>
+        <w:gridCol w:w="4675"/>
+      </w:tblGrid>
+      <w:tr>
+        <w:tc>
+          <w:tcPr>
+            <w:tcW w:w="4675" w:type="dxa"/>
+          </w:tcPr>
+          <w:p>
+            <w:pPr>
+              <w:jc w:val="center"/>
+            </w:pPr>
+            <w:r>
+              <w:t>Wireless Adapters</w:t>
+            </w:r>
+          </w:p>
+        </w:tc>
+        <w:tc>
+          <w:tcPr>
+            <w:tcW w:w="4675" w:type="dxa"/>
+          </w:tcPr>
+          <w:p>
+            <w:pPr>
+              <w:jc w:val="center"/>
+            </w:pPr>
+            <w:r>
+              <w:t xml:space="preserve">$10 x </w:t>
+            </w:r>
+            <w:r>
+              <w:t>5 = $50</w:t>
+            </w:r>
+          </w:p>
+        </w:tc>
+      </w:tr>
+      <w:tr>
+        <w:tc>
+          <w:tcPr>
+            <w:tcW w:w="4675" w:type="dxa"/>
+          </w:tcPr>
+          <w:p>
+            <w:pPr>
+              <w:jc w:val="center"/>
+            </w:pPr>
+            <w:r>
+              <w:t>Battery Harness / Power Supply</w:t>
+            </w:r>
+          </w:p>
+        </w:tc>
+        <w:tc>
+          <w:tcPr>
+            <w:tcW w:w="4675" w:type="dxa"/>
+          </w:tcPr>
+          <w:p>
+            <w:pPr>
+              <w:jc w:val="center"/>
+            </w:pPr>
+            <w:r>
+              <w:t>$3 x 5 = $15</w:t>
+            </w:r>
+          </w:p>
+        </w:tc>
+      </w:tr>
+      <w:tr>
+        <w:tc>
+          <w:tcPr>
+            <w:tcW w:w="4675" w:type="dxa"/>
+          </w:tcPr>
+          <w:p>
+            <w:pPr>
+              <w:jc w:val="center"/>
+            </w:pPr>
+            <w:r>
+              <w:t>Speaker/Alarm</w:t>
+            </w:r>
+          </w:p>
+        </w:tc>
+        <w:tc>
+          <w:tcPr>
+            <w:tcW w:w="4675" w:type="dxa"/>
+          </w:tcPr>
+          <w:p>
+            <w:pPr>
+              <w:jc w:val="center"/>
+            </w:pPr>
+            <w:r>
+              <w:t>$1 x 5 = $5</w:t>
+            </w:r>
+          </w:p>
+        </w:tc>
+      </w:tr>
+      <w:tr>
+        <w:tc>
+          <w:tcPr>
+            <w:tcW w:w="4675" w:type="dxa"/>
+          </w:tcPr>
+          <w:p>
+            <w:pPr>
+              <w:jc w:val="center"/>
+            </w:pPr>
+            <w:r>
+              <w:t xml:space="preserve">Various </w:t>
+            </w:r>
+            <w:r>
+              <w:t>Electrical Components</w:t>
+            </w:r>
+          </w:p>
+        </w:tc>
+        <w:tc>
+          <w:tcPr>
+            <w:tcW w:w="4675" w:type="dxa"/>
+          </w:tcPr>
+          <w:p>
+            <w:pPr>
+              <w:jc w:val="center"/>
+            </w:pPr>
+            <w:r>
+              <w:t>$10 x 5 = $50</w:t>
+            </w:r>
+          </w:p>
+        </w:tc>
+      </w:tr>
+      <w:tr>
+        <w:tc>
+          <w:tcPr>
+            <w:tcW w:w="4675" w:type="dxa"/>
+          </w:tcPr>
+          <w:p>
+            <w:pPr>
+              <w:jc w:val="center"/>
+            </w:pPr>
+            <w:r>
+              <w:t>Microcontroller for Hub</w:t>
+            </w:r>
+          </w:p>
+        </w:tc>
+        <w:tc>
+          <w:tcPr>
+            <w:tcW w:w="4675" w:type="dxa"/>
+          </w:tcPr>
+          <w:p>
+            <w:pPr>
+              <w:jc w:val="center"/>
+            </w:pPr>
+            <w:r>
+              <w:t>$30 x 1 = $30</w:t>
+            </w:r>
+          </w:p>
+        </w:tc>
+      </w:tr>
+      <w:tr>
+        <w:tc>
+          <w:tcPr>
+            <w:tcW w:w="4675" w:type="dxa"/>
+          </w:tcPr>
+          <w:p>
+            <w:pPr>
+              <w:jc w:val="center"/>
+            </w:pPr>
+            <w:r>
+              <w:t xml:space="preserve">PCB </w:t>
+            </w:r>
+            <w:r>
+              <w:t>boards</w:t>
+            </w:r>
+          </w:p>
+        </w:tc>
+        <w:tc>
+          <w:tcPr>
+            <w:tcW w:w="4675" w:type="dxa"/>
+          </w:tcPr>
+          <w:p>
+            <w:pPr>
+              <w:jc w:val="center"/>
+            </w:pPr>
+            <w:r>
+              <w:t>$10 x 5 = $50</w:t>
+            </w:r>
+          </w:p>
+        </w:tc>
+      </w:tr>
+      <w:tr>
+        <w:trPr>
+          <w:trHeight w:val="323"/>
+        </w:trPr>
+        <w:tc>
+          <w:tcPr>
+            <w:tcW w:w="4675" w:type="dxa"/>
+          </w:tcPr>
+          <w:p>
+            <w:pPr>
+              <w:jc w:val="center"/>
+            </w:pPr>
+            <w:r>
+              <w:t>Smoke Sensors</w:t>
+            </w:r>
+          </w:p>
+        </w:tc>
+        <w:tc>
+          <w:tcPr>
+            <w:tcW w:w="4675" w:type="dxa"/>
+          </w:tcPr>
+          <w:p>
+            <w:pPr>
+              <w:jc w:val="center"/>
+            </w:pPr>
+            <w:r>
+              <w:t>$7 x 5 = $35</w:t>
+            </w:r>
+          </w:p>
+        </w:tc>
+      </w:tr>
+      <w:tr>
+        <w:tc>
+          <w:tcPr>
+            <w:tcW w:w="4675" w:type="dxa"/>
+          </w:tcPr>
+          <w:p>
+            <w:pPr>
+              <w:jc w:val="center"/>
+            </w:pPr>
+            <w:r>
+              <w:t>Boot flasher</w:t>
+            </w:r>
+          </w:p>
+        </w:tc>
+        <w:tc>
+          <w:tcPr>
+            <w:tcW w:w="4675" w:type="dxa"/>
+          </w:tcPr>
+          <w:p>
+            <w:pPr>
+              <w:jc w:val="center"/>
+            </w:pPr>
+            <w:r>
+              <w:t>$15 x 1 = $15</w:t>
+            </w:r>
+          </w:p>
+        </w:tc>
+      </w:tr>
+      <w:tr>
+        <w:trPr>
+          <w:trHeight w:val="278"/>
+        </w:trPr>
+        <w:tc>
+          <w:tcPr>
+            <w:tcW w:w="4675" w:type="dxa"/>
+          </w:tcPr>
+          <w:p>
+            <w:pPr>
+              <w:jc w:val="center"/>
+            </w:pPr>
+            <w:r>
+              <w:t>Estimated Total</w:t>
+            </w:r>
+          </w:p>
+        </w:tc>
+        <w:tc>
+          <w:tcPr>
+            <w:tcW w:w="4675" w:type="dxa"/>
+          </w:tcPr>
+          <w:p>
+            <w:pPr>
+              <w:jc w:val="center"/>
+            </w:pPr>
+            <w:r>
+              <w:t>$250</w:t>
+            </w:r>
+          </w:p>
+        </w:tc>
+      </w:tr>
+    </w:tbl>
+    <w:p/>
+    <w:p>
+      <w:r>
+        <w:t>The initial</w:t>
+      </w:r>
+      <w:r>
+        <w:t xml:space="preserve"> estimated cost for this smart smoke detector project</w:t>
+      </w:r>
+      <w:r>
+        <w:t xml:space="preserve"> is $250. At the time of designing this budget, our group does not have a sponsor. This means that the project will be group funded by our members. We will add an additional $50 to this budget to account for broken parts, errors, and items that are unaccounted for. This brings the total cost of our project to $300. </w:t>
+      </w:r>
+    </w:p>
+    <w:p/>
+    <w:p/>
+    <w:p>
+      <w:r>
+        <w:t>Teaching Assistant.</w:t>
+      </w:r>
+    </w:p>
+    <w:tbl>
+      <w:tblPr>
+        <w:tblStyle w:val="TableGrid"/>
+        <w:tblW w:w="0" w:type="auto"/>
+        <w:tblLook w:val="04A0" w:firstRow="1" w:lastRow="0" w:firstColumn="1" w:lastColumn="0" w:noHBand="0" w:noVBand="1"/>
+      </w:tblPr>
+      <w:tblGrid>
+        <w:gridCol w:w="4675"/>
+        <w:gridCol w:w="4675"/>
+      </w:tblGrid>
+      <w:tr>
+        <w:tc>
+          <w:tcPr>
+            <w:tcW w:w="4675" w:type="dxa"/>
+          </w:tcPr>
+          <w:p>
+            <w:pPr>
+              <w:jc w:val="center"/>
+            </w:pPr>
+            <w:r>
+              <w:t>Microphone</w:t>
+            </w:r>
+            <w:r>
+              <w:t>/Voice Control Module</w:t>
+            </w:r>
+          </w:p>
+        </w:tc>
+        <w:tc>
+          <w:tcPr>
+            <w:tcW w:w="4675" w:type="dxa"/>
+          </w:tcPr>
+          <w:p>
+            <w:pPr>
+              <w:jc w:val="center"/>
+            </w:pPr>
+            <w:r>
+              <w:t>$25 x 3 = $75</w:t>
+            </w:r>
+          </w:p>
+        </w:tc>
+      </w:tr>
+      <w:tr>
+        <w:tc>
+          <w:tcPr>
+            <w:tcW w:w="4675" w:type="dxa"/>
+          </w:tcPr>
+          <w:p>
+            <w:pPr>
+              <w:jc w:val="center"/>
+            </w:pPr>
+            <w:r>
+              <w:t>Speaker</w:t>
+            </w:r>
+          </w:p>
+        </w:tc>
+        <w:tc>
+          <w:tcPr>
+            <w:tcW w:w="4675" w:type="dxa"/>
+          </w:tcPr>
+          <w:p>
+            <w:pPr>
+              <w:jc w:val="center"/>
+            </w:pPr>
+            <w:r>
+              <w:t>$2 x 3 = $6</w:t>
+            </w:r>
+          </w:p>
+        </w:tc>
+      </w:tr>
+      <w:tr>
+        <w:tc>
+          <w:tcPr>
+            <w:tcW w:w="4675" w:type="dxa"/>
+          </w:tcPr>
+          <w:p>
+            <w:pPr>
+              <w:jc w:val="center"/>
+            </w:pPr>
+            <w:r>
+              <w:t>Display</w:t>
+            </w:r>
+          </w:p>
+        </w:tc>
+        <w:tc>
+          <w:tcPr>
+            <w:tcW w:w="4675" w:type="dxa"/>
+          </w:tcPr>
+          <w:p>
+            <w:pPr>
+              <w:jc w:val="center"/>
+            </w:pPr>
+            <w:r>
+              <w:t>$10 x 3 = $30</w:t>
+            </w:r>
+          </w:p>
+        </w:tc>
+      </w:tr>
+      <w:tr>
+        <w:tc>
+          <w:tcPr>
+            <w:tcW w:w="4675" w:type="dxa"/>
+          </w:tcPr>
+          <w:p>
+            <w:pPr>
+              <w:jc w:val="center"/>
+            </w:pPr>
+            <w:r>
+              <w:t>Memory/Ram</w:t>
+            </w:r>
+          </w:p>
+        </w:tc>
+        <w:tc>
+          <w:tcPr>
+            <w:tcW w:w="4675" w:type="dxa"/>
+          </w:tcPr>
+          <w:p>
+            <w:pPr>
+              <w:jc w:val="center"/>
+            </w:pPr>
+            <w:r>
+              <w:t>$5 x 3 = $15</w:t>
+            </w:r>
+          </w:p>
+        </w:tc>
+      </w:tr>
+      <w:tr>
+        <w:tc>
+          <w:tcPr>
+            <w:tcW w:w="4675" w:type="dxa"/>
+          </w:tcPr>
+          <w:p>
+            <w:pPr>
+              <w:jc w:val="center"/>
+            </w:pPr>
+            <w:r>
+              <w:t>Rechargeable Battery</w:t>
+            </w:r>
+          </w:p>
+        </w:tc>
+        <w:tc>
+          <w:tcPr>
+            <w:tcW w:w="4675" w:type="dxa"/>
+          </w:tcPr>
+          <w:p>
+            <w:pPr>
+              <w:jc w:val="center"/>
+            </w:pPr>
+            <w:r>
+              <w:t>$20 x 3 = $60</w:t>
+            </w:r>
+          </w:p>
+        </w:tc>
+      </w:tr>
+      <w:tr>
+        <w:tc>
+          <w:tcPr>
+            <w:tcW w:w="4675" w:type="dxa"/>
+          </w:tcPr>
+          <w:p>
+            <w:pPr>
+              <w:jc w:val="center"/>
+            </w:pPr>
+            <w:r>
+              <w:t>Microcontroller/Miscellaneous Parts</w:t>
+            </w:r>
+          </w:p>
+        </w:tc>
+        <w:tc>
+          <w:tcPr>
+            <w:tcW w:w="4675" w:type="dxa"/>
+          </w:tcPr>
+          <w:p>
+            <w:pPr>
+              <w:jc w:val="center"/>
+            </w:pPr>
+            <w:r>
+              <w:t>$15 x 3 = $45</w:t>
+            </w:r>
+          </w:p>
+        </w:tc>
+      </w:tr>
+      <w:tr>
+        <w:tc>
+          <w:tcPr>
+            <w:tcW w:w="4675" w:type="dxa"/>
+          </w:tcPr>
+          <w:p>
+            <w:pPr>
+              <w:jc w:val="center"/>
+            </w:pPr>
+            <w:r>
+              <w:t>PCB boards</w:t>
+            </w:r>
+          </w:p>
+        </w:tc>
+        <w:tc>
+          <w:tcPr>
+            <w:tcW w:w="4675" w:type="dxa"/>
+          </w:tcPr>
+          <w:p>
+            <w:pPr>
+              <w:jc w:val="center"/>
+            </w:pPr>
+            <w:r>
+              <w:t>$10 x 3 = $30</w:t>
+            </w:r>
+          </w:p>
+        </w:tc>
+      </w:tr>
+      <w:tr>
+        <w:tc>
+          <w:tcPr>
+            <w:tcW w:w="4675" w:type="dxa"/>
+          </w:tcPr>
+          <w:p>
+            <w:pPr>
+              <w:jc w:val="center"/>
+            </w:pPr>
+            <w:proofErr w:type="spellStart"/>
+            <w:r>
+              <w:t>Wifi</w:t>
+            </w:r>
+            <w:proofErr w:type="spellEnd"/>
+            <w:r>
+              <w:t xml:space="preserve"> Adapter</w:t>
+            </w:r>
+          </w:p>
+        </w:tc>
+        <w:tc>
+          <w:tcPr>
+            <w:tcW w:w="4675" w:type="dxa"/>
+          </w:tcPr>
+          <w:p>
+            <w:pPr>
+              <w:jc w:val="center"/>
+            </w:pPr>
+            <w:r>
+              <w:t>$10 x 3 = $30</w:t>
+            </w:r>
+          </w:p>
+        </w:tc>
+      </w:tr>
+      <w:tr>
+        <w:tc>
+          <w:tcPr>
+            <w:tcW w:w="4675" w:type="dxa"/>
+          </w:tcPr>
+          <w:p>
+            <w:pPr>
+              <w:jc w:val="center"/>
+            </w:pPr>
+            <w:r>
+              <w:t>Boot Flasher</w:t>
+            </w:r>
+          </w:p>
+        </w:tc>
+        <w:tc>
+          <w:tcPr>
+            <w:tcW w:w="4675" w:type="dxa"/>
+          </w:tcPr>
+          <w:p>
+            <w:pPr>
+              <w:jc w:val="center"/>
+            </w:pPr>
+            <w:r>
+              <w:t>$15 = 1 = $15</w:t>
+            </w:r>
+          </w:p>
+        </w:tc>
+      </w:tr>
+      <w:tr>
+        <w:tc>
+          <w:tcPr>
+            <w:tcW w:w="4675" w:type="dxa"/>
+          </w:tcPr>
+          <w:p>
+            <w:pPr>
+              <w:jc w:val="center"/>
+            </w:pPr>
+            <w:r>
+              <w:t>Estimated Total</w:t>
+            </w:r>
+          </w:p>
+        </w:tc>
+        <w:tc>
+          <w:tcPr>
+            <w:tcW w:w="4675" w:type="dxa"/>
+          </w:tcPr>
+          <w:p>
+            <w:pPr>
+              <w:jc w:val="center"/>
+            </w:pPr>
+            <w:r>
+              <w:t>$306</w:t>
+            </w:r>
+          </w:p>
+        </w:tc>
+      </w:tr>
+    </w:tbl>
+    <w:p/>
+    <w:p>
+      <w:r>
+        <w:t>The initial estimat</w:t>
+      </w:r>
+      <w:r>
+        <w:t>ed cost for the teaching assistant project is $306</w:t>
+      </w:r>
+      <w:r>
+        <w:t xml:space="preserve">. At the time of designing this budget, our group does not have a sponsor. This means that the project will be group funded by our members. We will add an additional </w:t>
+      </w:r>
+      <w:r>
+        <w:t>$44</w:t>
+      </w:r>
+      <w:r>
+        <w:t xml:space="preserve"> to this budget to account for broken parts, errors, and items that are unaccounted for. This brings the </w:t>
+      </w:r>
+      <w:r>
+        <w:t>total cost of our project to $35</w:t>
+      </w:r>
+      <w:r>
+        <w:t>0.</w:t>
+      </w:r>
+      <w:bookmarkStart w:id="0" w:name="_GoBack"/>
+      <w:bookmarkEnd w:id="0"/>
     </w:p>
     <w:sectPr>
       <w:pgSz w:w="12240" w:h="15840"/>
@@ -797,6 +1430,29 @@
     <w:semiHidden/>
     <w:unhideWhenUsed/>
   </w:style>
+  <w:style w:type="table" w:styleId="TableGrid">
+    <w:name w:val="Table Grid"/>
+    <w:basedOn w:val="TableNormal"/>
+    <w:uiPriority w:val="39"/>
+    <w:rsid w:val="00E32E90"/>
+    <w:tblPr>
+      <w:tblInd w:w="0" w:type="dxa"/>
+      <w:tblBorders>
+        <w:top w:val="single" w:sz="4" w:space="0" w:color="auto"/>
+        <w:left w:val="single" w:sz="4" w:space="0" w:color="auto"/>
+        <w:bottom w:val="single" w:sz="4" w:space="0" w:color="auto"/>
+        <w:right w:val="single" w:sz="4" w:space="0" w:color="auto"/>
+        <w:insideH w:val="single" w:sz="4" w:space="0" w:color="auto"/>
+        <w:insideV w:val="single" w:sz="4" w:space="0" w:color="auto"/>
+      </w:tblBorders>
+      <w:tblCellMar>
+        <w:top w:w="0" w:type="dxa"/>
+        <w:left w:w="108" w:type="dxa"/>
+        <w:bottom w:w="0" w:type="dxa"/>
+        <w:right w:w="108" w:type="dxa"/>
+      </w:tblCellMar>
+    </w:tblPr>
+  </w:style>
 </w:styles>
 </file>
 

</xml_diff>